<commit_message>
Correção - Rastreio de Bubina
</commit_message>
<xml_diff>
--- a/Controles/Controle de Materiais/DOC125-Controle e Rastreio para Bobina de Cartão Ponto.docx
+++ b/Controles/Controle de Materiais/DOC125-Controle e Rastreio para Bobina de Cartão Ponto.docx
@@ -155,23 +155,7 @@
           <w:sz w:val="20"/>
           <w:szCs w:val="20"/>
         </w:rPr>
-        <w:t xml:space="preserve">: </w:t>
-      </w:r>
-      <w:proofErr w:type="spellStart"/>
-      <w:r>
-        <w:rPr>
-          <w:sz w:val="20"/>
-          <w:szCs w:val="20"/>
-        </w:rPr>
-        <w:t>Thega</w:t>
-      </w:r>
-      <w:proofErr w:type="spellEnd"/>
-      <w:r>
-        <w:rPr>
-          <w:sz w:val="20"/>
-          <w:szCs w:val="20"/>
-        </w:rPr>
-        <w:t xml:space="preserve"> DML</w:t>
+        <w:t>: Thega DML</w:t>
       </w:r>
     </w:p>
     <w:p>
@@ -770,6 +754,14 @@
                 <w:szCs w:val="20"/>
               </w:rPr>
             </w:pPr>
+            <w:r>
+              <w:rPr>
+                <w:color w:val="000000"/>
+                <w:sz w:val="20"/>
+                <w:szCs w:val="20"/>
+              </w:rPr>
+              <w:t>19/09/2022</w:t>
+            </w:r>
           </w:p>
         </w:tc>
         <w:tc>
@@ -6158,9 +6150,7 @@
       <w:tblStyleRowBandSize w:val="1"/>
       <w:tblStyleColBandSize w:val="1"/>
       <w:tblCellMar>
-        <w:top w:w="0" w:type="dxa"/>
         <w:left w:w="108" w:type="dxa"/>
-        <w:bottom w:w="0" w:type="dxa"/>
         <w:right w:w="108" w:type="dxa"/>
       </w:tblCellMar>
     </w:tblPr>
@@ -6171,9 +6161,7 @@
       <w:tblStyleRowBandSize w:val="1"/>
       <w:tblStyleColBandSize w:val="1"/>
       <w:tblCellMar>
-        <w:top w:w="0" w:type="dxa"/>
         <w:left w:w="72" w:type="dxa"/>
-        <w:bottom w:w="0" w:type="dxa"/>
         <w:right w:w="72" w:type="dxa"/>
       </w:tblCellMar>
     </w:tblPr>
@@ -6187,9 +6175,7 @@
       <w:tblStyleRowBandSize w:val="1"/>
       <w:tblStyleColBandSize w:val="1"/>
       <w:tblCellMar>
-        <w:top w:w="0" w:type="dxa"/>
         <w:left w:w="108" w:type="dxa"/>
-        <w:bottom w:w="0" w:type="dxa"/>
         <w:right w:w="108" w:type="dxa"/>
       </w:tblCellMar>
     </w:tblPr>

</xml_diff>